<commit_message>
Research Questions - Good or Bad?
</commit_message>
<xml_diff>
--- a/Unit 2 Research Questions Drill.docx
+++ b/Unit 2 Research Questions Drill.docx
@@ -139,7 +139,7 @@
           <w:sz w:val="30"/>
           <w:szCs w:val="30"/>
         </w:rPr>
-        <w:t>Good</w:t>
+        <w:t xml:space="preserve">Bad: A better question would be more specific: Is there a correlation between juvenile delinquency and number of parents in the home? </w:t>
       </w:r>
     </w:p>
     <w:p>
@@ -280,7 +280,25 @@
           <w:sz w:val="30"/>
           <w:szCs w:val="30"/>
         </w:rPr>
-        <w:t xml:space="preserve">ATT’s </w:t>
+        <w:t>AT</w:t>
+      </w:r>
+      <w:r>
+        <w:rPr>
+          <w:rFonts w:ascii="inherit" w:eastAsia="Times New Roman" w:hAnsi="inherit" w:cs="Arial"/>
+          <w:color w:val="373A36"/>
+          <w:sz w:val="30"/>
+          <w:szCs w:val="30"/>
+        </w:rPr>
+        <w:t>&amp;</w:t>
+      </w:r>
+      <w:r>
+        <w:rPr>
+          <w:rFonts w:ascii="inherit" w:eastAsia="Times New Roman" w:hAnsi="inherit" w:cs="Arial"/>
+          <w:color w:val="373A36"/>
+          <w:sz w:val="30"/>
+          <w:szCs w:val="30"/>
+        </w:rPr>
+        <w:t xml:space="preserve">T’s </w:t>
       </w:r>
       <w:r>
         <w:rPr>
@@ -416,19 +434,9 @@
           <w:sz w:val="30"/>
           <w:szCs w:val="30"/>
         </w:rPr>
+        <w:lastRenderedPageBreak/>
         <w:t>Why did the Challenger Shuttle explode?</w:t>
       </w:r>
-    </w:p>
-    <w:p>
-      <w:pPr>
-        <w:pStyle w:val="ListParagraph"/>
-        <w:rPr>
-          <w:rFonts w:ascii="inherit" w:eastAsia="Times New Roman" w:hAnsi="inherit" w:cs="Arial"/>
-          <w:color w:val="373A36"/>
-          <w:sz w:val="30"/>
-          <w:szCs w:val="30"/>
-        </w:rPr>
-      </w:pPr>
     </w:p>
     <w:p>
       <w:pPr>
@@ -661,8 +669,40 @@
         </w:rPr>
         <w:t>How does Google determine the ranking of their indexed web-pages?</w:t>
       </w:r>
+    </w:p>
+    <w:p>
+      <w:pPr>
+        <w:shd w:val="clear" w:color="auto" w:fill="FFFFFF"/>
+        <w:spacing w:after="200" w:line="240" w:lineRule="auto"/>
+        <w:ind w:left="675"/>
+        <w:textAlignment w:val="baseline"/>
+        <w:rPr>
+          <w:rFonts w:ascii="inherit" w:eastAsia="Times New Roman" w:hAnsi="inherit" w:cs="Arial"/>
+          <w:color w:val="373A36"/>
+          <w:sz w:val="30"/>
+          <w:szCs w:val="30"/>
+        </w:rPr>
+      </w:pPr>
+      <w:r>
+        <w:rPr>
+          <w:rFonts w:ascii="inherit" w:eastAsia="Times New Roman" w:hAnsi="inherit" w:cs="Arial"/>
+          <w:color w:val="373A36"/>
+          <w:sz w:val="30"/>
+          <w:szCs w:val="30"/>
+        </w:rPr>
+        <w:t xml:space="preserve">Or: </w:t>
+      </w:r>
       <w:bookmarkStart w:id="0" w:name="_GoBack"/>
       <w:bookmarkEnd w:id="0"/>
+      <w:r>
+        <w:rPr>
+          <w:rFonts w:ascii="inherit" w:eastAsia="Times New Roman" w:hAnsi="inherit" w:cs="Arial"/>
+          <w:color w:val="373A36"/>
+          <w:sz w:val="30"/>
+          <w:szCs w:val="30"/>
+        </w:rPr>
+        <w:t>What are the most important factors in Google’s algorithm to obtain a high search rank?</w:t>
+      </w:r>
     </w:p>
     <w:p/>
     <w:sectPr>

</xml_diff>